<commit_message>
Added system status colours in style guide
Added:
- statusSuccess
- statusWarning
- statusDanger
</commit_message>
<xml_diff>
--- a/design files/Iconic Icon Foundry Style Guide.docx
+++ b/design files/Iconic Icon Foundry Style Guide.docx
@@ -166,7 +166,7 @@
               <w:cnfStyle w:val="000000100000" w:firstRow="0" w:lastRow="0" w:firstColumn="0" w:lastColumn="0" w:oddVBand="0" w:evenVBand="0" w:oddHBand="1" w:evenHBand="0" w:firstRowFirstColumn="0" w:firstRowLastColumn="0" w:lastRowFirstColumn="0" w:lastRowLastColumn="0"/>
             </w:pPr>
             <w:r>
-              <w:t>74%, 68%, 67%, 87%</w:t>
+              <w:t>74, 68, 67, 87</w:t>
             </w:r>
           </w:p>
         </w:tc>
@@ -221,7 +221,7 @@
               <w:cnfStyle w:val="000000000000" w:firstRow="0" w:lastRow="0" w:firstColumn="0" w:lastColumn="0" w:oddVBand="0" w:evenVBand="0" w:oddHBand="0" w:evenHBand="0" w:firstRowFirstColumn="0" w:firstRowLastColumn="0" w:lastRowFirstColumn="0" w:lastRowLastColumn="0"/>
             </w:pPr>
             <w:r>
-              <w:t>72%, 66%, 65%, 74%</w:t>
+              <w:t>72, 66, 65, 74</w:t>
             </w:r>
           </w:p>
         </w:tc>
@@ -282,7 +282,7 @@
               <w:cnfStyle w:val="000000100000" w:firstRow="0" w:lastRow="0" w:firstColumn="0" w:lastColumn="0" w:oddVBand="0" w:evenVBand="0" w:oddHBand="1" w:evenHBand="0" w:firstRowFirstColumn="0" w:firstRowLastColumn="0" w:lastRowFirstColumn="0" w:lastRowLastColumn="0"/>
             </w:pPr>
             <w:r>
-              <w:t>69%, 62%, 61%, 52%</w:t>
+              <w:t>69, 62, 61, 52</w:t>
             </w:r>
           </w:p>
         </w:tc>
@@ -340,7 +340,7 @@
               <w:cnfStyle w:val="000000000000" w:firstRow="0" w:lastRow="0" w:firstColumn="0" w:lastColumn="0" w:oddVBand="0" w:evenVBand="0" w:oddHBand="0" w:evenHBand="0" w:firstRowFirstColumn="0" w:firstRowLastColumn="0" w:lastRowFirstColumn="0" w:lastRowLastColumn="0"/>
             </w:pPr>
             <w:r>
-              <w:t>64%, 56%, 56%, 32%</w:t>
+              <w:t>64, 56, 56, 32</w:t>
             </w:r>
           </w:p>
         </w:tc>
@@ -401,7 +401,7 @@
               <w:cnfStyle w:val="000000100000" w:firstRow="0" w:lastRow="0" w:firstColumn="0" w:lastColumn="0" w:oddVBand="0" w:evenVBand="0" w:oddHBand="1" w:evenHBand="0" w:firstRowFirstColumn="0" w:firstRowLastColumn="0" w:lastRowFirstColumn="0" w:lastRowLastColumn="0"/>
             </w:pPr>
             <w:r>
-              <w:t>58%, 49%, 49%, 16%</w:t>
+              <w:t>58, 49, 49, 16</w:t>
             </w:r>
           </w:p>
         </w:tc>
@@ -459,7 +459,7 @@
               <w:cnfStyle w:val="000000000000" w:firstRow="0" w:lastRow="0" w:firstColumn="0" w:lastColumn="0" w:oddVBand="0" w:evenVBand="0" w:oddHBand="0" w:evenHBand="0" w:firstRowFirstColumn="0" w:firstRowLastColumn="0" w:lastRowFirstColumn="0" w:lastRowLastColumn="0"/>
             </w:pPr>
             <w:r>
-              <w:t>50%, 41%, 41%, 5%</w:t>
+              <w:t>50, 41, 41, 5</w:t>
             </w:r>
           </w:p>
         </w:tc>
@@ -520,7 +520,7 @@
               <w:cnfStyle w:val="000000100000" w:firstRow="0" w:lastRow="0" w:firstColumn="0" w:lastColumn="0" w:oddVBand="0" w:evenVBand="0" w:oddHBand="1" w:evenHBand="0" w:firstRowFirstColumn="0" w:firstRowLastColumn="0" w:lastRowFirstColumn="0" w:lastRowLastColumn="0"/>
             </w:pPr>
             <w:r>
-              <w:t>40%, 33%, 33%, 1%</w:t>
+              <w:t>40, 33, 33, 1</w:t>
             </w:r>
           </w:p>
         </w:tc>
@@ -578,7 +578,13 @@
               <w:cnfStyle w:val="000000000000" w:firstRow="0" w:lastRow="0" w:firstColumn="0" w:lastColumn="0" w:oddVBand="0" w:evenVBand="0" w:oddHBand="0" w:evenHBand="0" w:firstRowFirstColumn="0" w:firstRowLastColumn="0" w:lastRowFirstColumn="0" w:lastRowLastColumn="0"/>
             </w:pPr>
             <w:r>
-              <w:t>28%, 22%, 22%, 0%</w:t>
+              <w:t>28</w:t>
+            </w:r>
+            <w:r>
+              <w:t xml:space="preserve">, </w:t>
+            </w:r>
+            <w:r>
+              <w:t>22, 22, 0</w:t>
             </w:r>
           </w:p>
         </w:tc>
@@ -639,7 +645,7 @@
               <w:cnfStyle w:val="000000100000" w:firstRow="0" w:lastRow="0" w:firstColumn="0" w:lastColumn="0" w:oddVBand="0" w:evenVBand="0" w:oddHBand="1" w:evenHBand="0" w:firstRowFirstColumn="0" w:firstRowLastColumn="0" w:lastRowFirstColumn="0" w:lastRowLastColumn="0"/>
             </w:pPr>
             <w:r>
-              <w:t>17%, 13%, 13%, 0%</w:t>
+              <w:t>17, 13, 13, 0</w:t>
             </w:r>
           </w:p>
         </w:tc>
@@ -699,7 +705,7 @@
               <w:cnfStyle w:val="000000000000" w:firstRow="0" w:lastRow="0" w:firstColumn="0" w:lastColumn="0" w:oddVBand="0" w:evenVBand="0" w:oddHBand="0" w:evenHBand="0" w:firstRowFirstColumn="0" w:firstRowLastColumn="0" w:lastRowFirstColumn="0" w:lastRowLastColumn="0"/>
             </w:pPr>
             <w:r>
-              <w:t>6%, 4%, 5%, 0%</w:t>
+              <w:t>6, 4, 5, 0</w:t>
             </w:r>
           </w:p>
         </w:tc>
@@ -715,13 +721,7 @@
           </w:tcPr>
           <w:p>
             <w:r>
-              <w:t>greyscaleLevel</w:t>
-            </w:r>
-            <w:r>
-              <w:t>1</w:t>
-            </w:r>
-            <w:r>
-              <w:t>0</w:t>
+              <w:t>greyscaleLevel10</w:t>
             </w:r>
           </w:p>
         </w:tc>
@@ -768,16 +768,269 @@
               <w:cnfStyle w:val="000000100000" w:firstRow="0" w:lastRow="0" w:firstColumn="0" w:lastColumn="0" w:oddVBand="0" w:evenVBand="0" w:oddHBand="1" w:evenHBand="0" w:firstRowFirstColumn="0" w:firstRowLastColumn="0" w:lastRowFirstColumn="0" w:lastRowLastColumn="0"/>
             </w:pPr>
             <w:r>
-              <w:t>0%, 0%, 0%, 0%</w:t>
+              <w:t>0, 0, 0, 0</w:t>
             </w:r>
           </w:p>
         </w:tc>
       </w:tr>
     </w:tbl>
+    <w:p/>
     <w:p>
-      <w:bookmarkStart w:id="0" w:name="_GoBack"/>
-      <w:bookmarkEnd w:id="0"/>
+      <w:pPr>
+        <w:pStyle w:val="Heading3"/>
+      </w:pPr>
+      <w:r>
+        <w:t>System status colour</w:t>
+      </w:r>
     </w:p>
+    <w:tbl>
+      <w:tblPr>
+        <w:tblStyle w:val="LightList-Accent2"/>
+        <w:tblW w:w="0" w:type="auto"/>
+        <w:tblLook w:val="04A0" w:firstRow="1" w:lastRow="0" w:firstColumn="1" w:lastColumn="0" w:noHBand="0" w:noVBand="1"/>
+      </w:tblPr>
+      <w:tblGrid>
+        <w:gridCol w:w="2394"/>
+        <w:gridCol w:w="2394"/>
+        <w:gridCol w:w="2394"/>
+        <w:gridCol w:w="2394"/>
+      </w:tblGrid>
+      <w:tr>
+        <w:trPr>
+          <w:cnfStyle w:val="100000000000" w:firstRow="1" w:lastRow="0" w:firstColumn="0" w:lastColumn="0" w:oddVBand="0" w:evenVBand="0" w:oddHBand="0" w:evenHBand="0" w:firstRowFirstColumn="0" w:firstRowLastColumn="0" w:lastRowFirstColumn="0" w:lastRowLastColumn="0"/>
+        </w:trPr>
+        <w:tc>
+          <w:tcPr>
+            <w:cnfStyle w:val="001000000000" w:firstRow="0" w:lastRow="0" w:firstColumn="1" w:lastColumn="0" w:oddVBand="0" w:evenVBand="0" w:oddHBand="0" w:evenHBand="0" w:firstRowFirstColumn="0" w:firstRowLastColumn="0" w:lastRowFirstColumn="0" w:lastRowLastColumn="0"/>
+            <w:tcW w:w="2394" w:type="dxa"/>
+          </w:tcPr>
+          <w:p>
+            <w:r>
+              <w:t>Name</w:t>
+            </w:r>
+          </w:p>
+        </w:tc>
+        <w:tc>
+          <w:tcPr>
+            <w:tcW w:w="2394" w:type="dxa"/>
+          </w:tcPr>
+          <w:p>
+            <w:pPr>
+              <w:cnfStyle w:val="100000000000" w:firstRow="1" w:lastRow="0" w:firstColumn="0" w:lastColumn="0" w:oddVBand="0" w:evenVBand="0" w:oddHBand="0" w:evenHBand="0" w:firstRowFirstColumn="0" w:firstRowLastColumn="0" w:lastRowFirstColumn="0" w:lastRowLastColumn="0"/>
+            </w:pPr>
+            <w:r>
+              <w:t>Hex</w:t>
+            </w:r>
+          </w:p>
+        </w:tc>
+        <w:tc>
+          <w:tcPr>
+            <w:tcW w:w="2394" w:type="dxa"/>
+          </w:tcPr>
+          <w:p>
+            <w:pPr>
+              <w:cnfStyle w:val="100000000000" w:firstRow="1" w:lastRow="0" w:firstColumn="0" w:lastColumn="0" w:oddVBand="0" w:evenVBand="0" w:oddHBand="0" w:evenHBand="0" w:firstRowFirstColumn="0" w:firstRowLastColumn="0" w:lastRowFirstColumn="0" w:lastRowLastColumn="0"/>
+            </w:pPr>
+            <w:r>
+              <w:t>RGB</w:t>
+            </w:r>
+          </w:p>
+        </w:tc>
+        <w:tc>
+          <w:tcPr>
+            <w:tcW w:w="2394" w:type="dxa"/>
+          </w:tcPr>
+          <w:p>
+            <w:pPr>
+              <w:cnfStyle w:val="100000000000" w:firstRow="1" w:lastRow="0" w:firstColumn="0" w:lastColumn="0" w:oddVBand="0" w:evenVBand="0" w:oddHBand="0" w:evenHBand="0" w:firstRowFirstColumn="0" w:firstRowLastColumn="0" w:lastRowFirstColumn="0" w:lastRowLastColumn="0"/>
+            </w:pPr>
+            <w:r>
+              <w:t>CMYK</w:t>
+            </w:r>
+          </w:p>
+        </w:tc>
+      </w:tr>
+      <w:tr>
+        <w:trPr>
+          <w:cnfStyle w:val="000000100000" w:firstRow="0" w:lastRow="0" w:firstColumn="0" w:lastColumn="0" w:oddVBand="0" w:evenVBand="0" w:oddHBand="1" w:evenHBand="0" w:firstRowFirstColumn="0" w:firstRowLastColumn="0" w:lastRowFirstColumn="0" w:lastRowLastColumn="0"/>
+        </w:trPr>
+        <w:tc>
+          <w:tcPr>
+            <w:cnfStyle w:val="001000000000" w:firstRow="0" w:lastRow="0" w:firstColumn="1" w:lastColumn="0" w:oddVBand="0" w:evenVBand="0" w:oddHBand="0" w:evenHBand="0" w:firstRowFirstColumn="0" w:firstRowLastColumn="0" w:lastRowFirstColumn="0" w:lastRowLastColumn="0"/>
+            <w:tcW w:w="2394" w:type="dxa"/>
+          </w:tcPr>
+          <w:p>
+            <w:proofErr w:type="spellStart"/>
+            <w:r>
+              <w:t>statusSuccess</w:t>
+            </w:r>
+            <w:proofErr w:type="spellEnd"/>
+          </w:p>
+        </w:tc>
+        <w:tc>
+          <w:tcPr>
+            <w:tcW w:w="2394" w:type="dxa"/>
+          </w:tcPr>
+          <w:p>
+            <w:pPr>
+              <w:cnfStyle w:val="000000100000" w:firstRow="0" w:lastRow="0" w:firstColumn="0" w:lastColumn="0" w:oddVBand="0" w:evenVBand="0" w:oddHBand="1" w:evenHBand="0" w:firstRowFirstColumn="0" w:firstRowLastColumn="0" w:lastRowFirstColumn="0" w:lastRowLastColumn="0"/>
+            </w:pPr>
+            <w:r>
+              <w:t>#</w:t>
+            </w:r>
+            <w:r>
+              <w:t>58af5a</w:t>
+            </w:r>
+          </w:p>
+        </w:tc>
+        <w:tc>
+          <w:tcPr>
+            <w:tcW w:w="2394" w:type="dxa"/>
+          </w:tcPr>
+          <w:p>
+            <w:pPr>
+              <w:cnfStyle w:val="000000100000" w:firstRow="0" w:lastRow="0" w:firstColumn="0" w:lastColumn="0" w:oddVBand="0" w:evenVBand="0" w:oddHBand="1" w:evenHBand="0" w:firstRowFirstColumn="0" w:firstRowLastColumn="0" w:lastRowFirstColumn="0" w:lastRowLastColumn="0"/>
+            </w:pPr>
+            <w:r>
+              <w:t>88, 175, 90</w:t>
+            </w:r>
+          </w:p>
+        </w:tc>
+        <w:tc>
+          <w:tcPr>
+            <w:tcW w:w="2394" w:type="dxa"/>
+          </w:tcPr>
+          <w:p>
+            <w:pPr>
+              <w:cnfStyle w:val="000000100000" w:firstRow="0" w:lastRow="0" w:firstColumn="0" w:lastColumn="0" w:oddVBand="0" w:evenVBand="0" w:oddHBand="1" w:evenHBand="0" w:firstRowFirstColumn="0" w:firstRowLastColumn="0" w:lastRowFirstColumn="0" w:lastRowLastColumn="0"/>
+            </w:pPr>
+            <w:r>
+              <w:t>69, 6, 87, 0</w:t>
+            </w:r>
+            <w:bookmarkStart w:id="0" w:name="_GoBack"/>
+            <w:bookmarkEnd w:id="0"/>
+          </w:p>
+        </w:tc>
+      </w:tr>
+      <w:tr>
+        <w:tc>
+          <w:tcPr>
+            <w:cnfStyle w:val="001000000000" w:firstRow="0" w:lastRow="0" w:firstColumn="1" w:lastColumn="0" w:oddVBand="0" w:evenVBand="0" w:oddHBand="0" w:evenHBand="0" w:firstRowFirstColumn="0" w:firstRowLastColumn="0" w:lastRowFirstColumn="0" w:lastRowLastColumn="0"/>
+            <w:tcW w:w="2394" w:type="dxa"/>
+          </w:tcPr>
+          <w:p>
+            <w:proofErr w:type="spellStart"/>
+            <w:r>
+              <w:t>statusWarning</w:t>
+            </w:r>
+            <w:proofErr w:type="spellEnd"/>
+          </w:p>
+        </w:tc>
+        <w:tc>
+          <w:tcPr>
+            <w:tcW w:w="2394" w:type="dxa"/>
+          </w:tcPr>
+          <w:p>
+            <w:pPr>
+              <w:cnfStyle w:val="000000000000" w:firstRow="0" w:lastRow="0" w:firstColumn="0" w:lastColumn="0" w:oddVBand="0" w:evenVBand="0" w:oddHBand="0" w:evenHBand="0" w:firstRowFirstColumn="0" w:firstRowLastColumn="0" w:lastRowFirstColumn="0" w:lastRowLastColumn="0"/>
+            </w:pPr>
+            <w:r>
+              <w:t>#</w:t>
+            </w:r>
+            <w:r>
+              <w:t>ea8236</w:t>
+            </w:r>
+          </w:p>
+        </w:tc>
+        <w:tc>
+          <w:tcPr>
+            <w:tcW w:w="2394" w:type="dxa"/>
+          </w:tcPr>
+          <w:p>
+            <w:pPr>
+              <w:cnfStyle w:val="000000000000" w:firstRow="0" w:lastRow="0" w:firstColumn="0" w:lastColumn="0" w:oddVBand="0" w:evenVBand="0" w:oddHBand="0" w:evenHBand="0" w:firstRowFirstColumn="0" w:firstRowLastColumn="0" w:lastRowFirstColumn="0" w:lastRowLastColumn="0"/>
+            </w:pPr>
+            <w:r>
+              <w:t>234, 130, 54</w:t>
+            </w:r>
+          </w:p>
+        </w:tc>
+        <w:tc>
+          <w:tcPr>
+            <w:tcW w:w="2394" w:type="dxa"/>
+          </w:tcPr>
+          <w:p>
+            <w:pPr>
+              <w:cnfStyle w:val="000000000000" w:firstRow="0" w:lastRow="0" w:firstColumn="0" w:lastColumn="0" w:oddVBand="0" w:evenVBand="0" w:oddHBand="0" w:evenHBand="0" w:firstRowFirstColumn="0" w:firstRowLastColumn="0" w:lastRowFirstColumn="0" w:lastRowLastColumn="0"/>
+            </w:pPr>
+            <w:r>
+              <w:t>4, 59, 89, 0</w:t>
+            </w:r>
+          </w:p>
+        </w:tc>
+      </w:tr>
+      <w:tr>
+        <w:trPr>
+          <w:cnfStyle w:val="000000100000" w:firstRow="0" w:lastRow="0" w:firstColumn="0" w:lastColumn="0" w:oddVBand="0" w:evenVBand="0" w:oddHBand="1" w:evenHBand="0" w:firstRowFirstColumn="0" w:firstRowLastColumn="0" w:lastRowFirstColumn="0" w:lastRowLastColumn="0"/>
+        </w:trPr>
+        <w:tc>
+          <w:tcPr>
+            <w:cnfStyle w:val="001000000000" w:firstRow="0" w:lastRow="0" w:firstColumn="1" w:lastColumn="0" w:oddVBand="0" w:evenVBand="0" w:oddHBand="0" w:evenHBand="0" w:firstRowFirstColumn="0" w:firstRowLastColumn="0" w:lastRowFirstColumn="0" w:lastRowLastColumn="0"/>
+            <w:tcW w:w="2394" w:type="dxa"/>
+          </w:tcPr>
+          <w:p>
+            <w:proofErr w:type="spellStart"/>
+            <w:r>
+              <w:t>statusDanger</w:t>
+            </w:r>
+            <w:proofErr w:type="spellEnd"/>
+          </w:p>
+        </w:tc>
+        <w:tc>
+          <w:tcPr>
+            <w:tcW w:w="2394" w:type="dxa"/>
+          </w:tcPr>
+          <w:p>
+            <w:pPr>
+              <w:cnfStyle w:val="000000100000" w:firstRow="0" w:lastRow="0" w:firstColumn="0" w:lastColumn="0" w:oddVBand="0" w:evenVBand="0" w:oddHBand="1" w:evenHBand="0" w:firstRowFirstColumn="0" w:firstRowLastColumn="0" w:lastRowFirstColumn="0" w:lastRowLastColumn="0"/>
+            </w:pPr>
+            <w:r>
+              <w:t>#</w:t>
+            </w:r>
+            <w:r>
+              <w:t>e8404c</w:t>
+            </w:r>
+          </w:p>
+        </w:tc>
+        <w:tc>
+          <w:tcPr>
+            <w:tcW w:w="2394" w:type="dxa"/>
+          </w:tcPr>
+          <w:p>
+            <w:pPr>
+              <w:cnfStyle w:val="000000100000" w:firstRow="0" w:lastRow="0" w:firstColumn="0" w:lastColumn="0" w:oddVBand="0" w:evenVBand="0" w:oddHBand="1" w:evenHBand="0" w:firstRowFirstColumn="0" w:firstRowLastColumn="0" w:lastRowFirstColumn="0" w:lastRowLastColumn="0"/>
+            </w:pPr>
+            <w:r>
+              <w:t>232, 64, 76</w:t>
+            </w:r>
+          </w:p>
+        </w:tc>
+        <w:tc>
+          <w:tcPr>
+            <w:tcW w:w="2394" w:type="dxa"/>
+          </w:tcPr>
+          <w:p>
+            <w:pPr>
+              <w:cnfStyle w:val="000000100000" w:firstRow="0" w:lastRow="0" w:firstColumn="0" w:lastColumn="0" w:oddVBand="0" w:evenVBand="0" w:oddHBand="1" w:evenHBand="0" w:firstRowFirstColumn="0" w:firstRowLastColumn="0" w:lastRowFirstColumn="0" w:lastRowLastColumn="0"/>
+            </w:pPr>
+            <w:r>
+              <w:t>3, 90, 69, 0</w:t>
+            </w:r>
+          </w:p>
+        </w:tc>
+      </w:tr>
+    </w:tbl>
+    <w:p/>
     <w:p>
       <w:pPr>
         <w:pStyle w:val="Heading1"/>
@@ -1587,6 +1840,7 @@
         <w:pStyle w:val="Heading1"/>
       </w:pPr>
       <w:r>
+        <w:lastRenderedPageBreak/>
         <w:t>Layout</w:t>
       </w:r>
     </w:p>
@@ -1643,7 +1897,6 @@
         <w:rPr>
           <w:b/>
         </w:rPr>
-        <w:lastRenderedPageBreak/>
         <w:t>Gutter size</w:t>
       </w:r>
       <w:r>
@@ -3449,7 +3702,7 @@
 </file>
 
 <file path=customXml/itemProps1.xml><?xml version="1.0" encoding="utf-8"?>
-<ds:datastoreItem xmlns:ds="http://schemas.openxmlformats.org/officeDocument/2006/customXml" ds:itemID="{96578380-CF21-4270-9D15-AA08EBB87A39}">
+<ds:datastoreItem xmlns:ds="http://schemas.openxmlformats.org/officeDocument/2006/customXml" ds:itemID="{E28CB713-28A5-43A7-8EA6-0DEF88F4AAC7}">
   <ds:schemaRefs>
     <ds:schemaRef ds:uri="http://schemas.openxmlformats.org/officeDocument/2006/bibliography"/>
   </ds:schemaRefs>

</xml_diff>

<commit_message>
Update style guide (typography section)
- Included font family for types
</commit_message>
<xml_diff>
--- a/design files/Iconic Icon Foundry Style Guide.docx
+++ b/design files/Iconic Icon Foundry Style Guide.docx
@@ -907,8 +907,6 @@
             <w:r>
               <w:t>69, 6, 87, 0</w:t>
             </w:r>
-            <w:bookmarkStart w:id="0" w:name="_GoBack"/>
-            <w:bookmarkEnd w:id="0"/>
           </w:p>
         </w:tc>
       </w:tr>
@@ -1044,17 +1042,16 @@
     <w:tbl>
       <w:tblPr>
         <w:tblStyle w:val="LightList-Accent2"/>
-        <w:tblW w:w="0" w:type="auto"/>
+        <w:tblW w:w="9498" w:type="dxa"/>
         <w:tblInd w:w="108" w:type="dxa"/>
         <w:tblLook w:val="04A0" w:firstRow="1" w:lastRow="0" w:firstColumn="1" w:lastColumn="0" w:noHBand="0" w:noVBand="1"/>
       </w:tblPr>
       <w:tblGrid>
-        <w:gridCol w:w="1854"/>
-        <w:gridCol w:w="1592"/>
-        <w:gridCol w:w="1618"/>
-        <w:gridCol w:w="1612"/>
-        <w:gridCol w:w="1396"/>
-        <w:gridCol w:w="1396"/>
+        <w:gridCol w:w="1781"/>
+        <w:gridCol w:w="1053"/>
+        <w:gridCol w:w="1553"/>
+        <w:gridCol w:w="1855"/>
+        <w:gridCol w:w="3256"/>
       </w:tblGrid>
       <w:tr>
         <w:trPr>
@@ -1064,7 +1061,7 @@
         <w:tc>
           <w:tcPr>
             <w:cnfStyle w:val="001000000000" w:firstRow="0" w:lastRow="0" w:firstColumn="1" w:lastColumn="0" w:oddVBand="0" w:evenVBand="0" w:oddHBand="0" w:evenHBand="0" w:firstRowFirstColumn="0" w:firstRowLastColumn="0" w:lastRowFirstColumn="0" w:lastRowLastColumn="0"/>
-            <w:tcW w:w="1854" w:type="dxa"/>
+            <w:tcW w:w="1781" w:type="dxa"/>
           </w:tcPr>
           <w:p>
             <w:r>
@@ -1074,7 +1071,7 @@
         </w:tc>
         <w:tc>
           <w:tcPr>
-            <w:tcW w:w="1592" w:type="dxa"/>
+            <w:tcW w:w="1053" w:type="dxa"/>
           </w:tcPr>
           <w:p>
             <w:pPr>
@@ -1095,7 +1092,7 @@
         </w:tc>
         <w:tc>
           <w:tcPr>
-            <w:tcW w:w="1618" w:type="dxa"/>
+            <w:tcW w:w="1553" w:type="dxa"/>
           </w:tcPr>
           <w:p>
             <w:pPr>
@@ -1116,7 +1113,7 @@
         </w:tc>
         <w:tc>
           <w:tcPr>
-            <w:tcW w:w="1612" w:type="dxa"/>
+            <w:tcW w:w="1855" w:type="dxa"/>
           </w:tcPr>
           <w:p>
             <w:pPr>
@@ -1129,7 +1126,7 @@
         </w:tc>
         <w:tc>
           <w:tcPr>
-            <w:tcW w:w="1396" w:type="dxa"/>
+            <w:tcW w:w="3256" w:type="dxa"/>
           </w:tcPr>
           <w:p>
             <w:pPr>
@@ -1140,19 +1137,8 @@
             </w:r>
           </w:p>
         </w:tc>
-        <w:tc>
-          <w:tcPr>
-            <w:tcW w:w="1396" w:type="dxa"/>
-          </w:tcPr>
-          <w:p>
-            <w:pPr>
-              <w:cnfStyle w:val="100000000000" w:firstRow="1" w:lastRow="0" w:firstColumn="0" w:lastColumn="0" w:oddVBand="0" w:evenVBand="0" w:oddHBand="0" w:evenHBand="0" w:firstRowFirstColumn="0" w:firstRowLastColumn="0" w:lastRowFirstColumn="0" w:lastRowLastColumn="0"/>
-            </w:pPr>
-            <w:r>
-              <w:t>Colour</w:t>
-            </w:r>
-          </w:p>
-        </w:tc>
+        <w:bookmarkStart w:id="0" w:name="_GoBack"/>
+        <w:bookmarkEnd w:id="0"/>
       </w:tr>
       <w:tr>
         <w:trPr>
@@ -1162,7 +1148,7 @@
         <w:tc>
           <w:tcPr>
             <w:cnfStyle w:val="001000000000" w:firstRow="0" w:lastRow="0" w:firstColumn="1" w:lastColumn="0" w:oddVBand="0" w:evenVBand="0" w:oddHBand="0" w:evenHBand="0" w:firstRowFirstColumn="0" w:firstRowLastColumn="0" w:lastRowFirstColumn="0" w:lastRowLastColumn="0"/>
-            <w:tcW w:w="1854" w:type="dxa"/>
+            <w:tcW w:w="1781" w:type="dxa"/>
           </w:tcPr>
           <w:p>
             <w:r>
@@ -1172,10 +1158,11 @@
         </w:tc>
         <w:tc>
           <w:tcPr>
-            <w:tcW w:w="1592" w:type="dxa"/>
-          </w:tcPr>
-          <w:p>
-            <w:pPr>
+            <w:tcW w:w="1053" w:type="dxa"/>
+          </w:tcPr>
+          <w:p>
+            <w:pPr>
+              <w:jc w:val="center"/>
               <w:cnfStyle w:val="000000100000" w:firstRow="0" w:lastRow="0" w:firstColumn="0" w:lastColumn="0" w:oddVBand="0" w:evenVBand="0" w:oddHBand="1" w:evenHBand="0" w:firstRowFirstColumn="0" w:firstRowLastColumn="0" w:lastRowFirstColumn="0" w:lastRowLastColumn="0"/>
             </w:pPr>
             <w:r>
@@ -1185,10 +1172,11 @@
         </w:tc>
         <w:tc>
           <w:tcPr>
-            <w:tcW w:w="1618" w:type="dxa"/>
-          </w:tcPr>
-          <w:p>
-            <w:pPr>
+            <w:tcW w:w="1553" w:type="dxa"/>
+          </w:tcPr>
+          <w:p>
+            <w:pPr>
+              <w:jc w:val="center"/>
               <w:cnfStyle w:val="000000100000" w:firstRow="0" w:lastRow="0" w:firstColumn="0" w:lastColumn="0" w:oddVBand="0" w:evenVBand="0" w:oddHBand="1" w:evenHBand="0" w:firstRowFirstColumn="0" w:firstRowLastColumn="0" w:lastRowFirstColumn="0" w:lastRowLastColumn="0"/>
             </w:pPr>
             <w:r>
@@ -1198,35 +1186,30 @@
         </w:tc>
         <w:tc>
           <w:tcPr>
-            <w:tcW w:w="1612" w:type="dxa"/>
-          </w:tcPr>
-          <w:p>
-            <w:pPr>
-              <w:cnfStyle w:val="000000100000" w:firstRow="0" w:lastRow="0" w:firstColumn="0" w:lastColumn="0" w:oddVBand="0" w:evenVBand="0" w:oddHBand="1" w:evenHBand="0" w:firstRowFirstColumn="0" w:firstRowLastColumn="0" w:lastRowFirstColumn="0" w:lastRowLastColumn="0"/>
-            </w:pPr>
-          </w:p>
-        </w:tc>
-        <w:tc>
-          <w:tcPr>
-            <w:tcW w:w="1396" w:type="dxa"/>
-          </w:tcPr>
-          <w:p>
-            <w:pPr>
+            <w:tcW w:w="1855" w:type="dxa"/>
+          </w:tcPr>
+          <w:p>
+            <w:pPr>
+              <w:jc w:val="center"/>
+              <w:cnfStyle w:val="000000100000" w:firstRow="0" w:lastRow="0" w:firstColumn="0" w:lastColumn="0" w:oddVBand="0" w:evenVBand="0" w:oddHBand="1" w:evenHBand="0" w:firstRowFirstColumn="0" w:firstRowLastColumn="0" w:lastRowFirstColumn="0" w:lastRowLastColumn="0"/>
+            </w:pPr>
+            <w:r>
+              <w:t>Century Gothic</w:t>
+            </w:r>
+          </w:p>
+        </w:tc>
+        <w:tc>
+          <w:tcPr>
+            <w:tcW w:w="3256" w:type="dxa"/>
+          </w:tcPr>
+          <w:p>
+            <w:pPr>
+              <w:jc w:val="center"/>
               <w:cnfStyle w:val="000000100000" w:firstRow="0" w:lastRow="0" w:firstColumn="0" w:lastColumn="0" w:oddVBand="0" w:evenVBand="0" w:oddHBand="1" w:evenHBand="0" w:firstRowFirstColumn="0" w:firstRowLastColumn="0" w:lastRowFirstColumn="0" w:lastRowLastColumn="0"/>
             </w:pPr>
             <w:r>
               <w:t>Bold</w:t>
             </w:r>
-          </w:p>
-        </w:tc>
-        <w:tc>
-          <w:tcPr>
-            <w:tcW w:w="1396" w:type="dxa"/>
-          </w:tcPr>
-          <w:p>
-            <w:pPr>
-              <w:cnfStyle w:val="000000100000" w:firstRow="0" w:lastRow="0" w:firstColumn="0" w:lastColumn="0" w:oddVBand="0" w:evenVBand="0" w:oddHBand="1" w:evenHBand="0" w:firstRowFirstColumn="0" w:firstRowLastColumn="0" w:lastRowFirstColumn="0" w:lastRowLastColumn="0"/>
-            </w:pPr>
           </w:p>
         </w:tc>
       </w:tr>
@@ -1237,7 +1220,7 @@
         <w:tc>
           <w:tcPr>
             <w:cnfStyle w:val="001000000000" w:firstRow="0" w:lastRow="0" w:firstColumn="1" w:lastColumn="0" w:oddVBand="0" w:evenVBand="0" w:oddHBand="0" w:evenHBand="0" w:firstRowFirstColumn="0" w:firstRowLastColumn="0" w:lastRowFirstColumn="0" w:lastRowLastColumn="0"/>
-            <w:tcW w:w="1854" w:type="dxa"/>
+            <w:tcW w:w="1781" w:type="dxa"/>
           </w:tcPr>
           <w:p>
             <w:r>
@@ -1247,10 +1230,11 @@
         </w:tc>
         <w:tc>
           <w:tcPr>
-            <w:tcW w:w="1592" w:type="dxa"/>
-          </w:tcPr>
-          <w:p>
-            <w:pPr>
+            <w:tcW w:w="1053" w:type="dxa"/>
+          </w:tcPr>
+          <w:p>
+            <w:pPr>
+              <w:jc w:val="center"/>
               <w:cnfStyle w:val="000000000000" w:firstRow="0" w:lastRow="0" w:firstColumn="0" w:lastColumn="0" w:oddVBand="0" w:evenVBand="0" w:oddHBand="0" w:evenHBand="0" w:firstRowFirstColumn="0" w:firstRowLastColumn="0" w:lastRowFirstColumn="0" w:lastRowLastColumn="0"/>
             </w:pPr>
             <w:r>
@@ -1260,10 +1244,11 @@
         </w:tc>
         <w:tc>
           <w:tcPr>
-            <w:tcW w:w="1618" w:type="dxa"/>
-          </w:tcPr>
-          <w:p>
-            <w:pPr>
+            <w:tcW w:w="1553" w:type="dxa"/>
+          </w:tcPr>
+          <w:p>
+            <w:pPr>
+              <w:jc w:val="center"/>
               <w:cnfStyle w:val="000000000000" w:firstRow="0" w:lastRow="0" w:firstColumn="0" w:lastColumn="0" w:oddVBand="0" w:evenVBand="0" w:oddHBand="0" w:evenHBand="0" w:firstRowFirstColumn="0" w:firstRowLastColumn="0" w:lastRowFirstColumn="0" w:lastRowLastColumn="0"/>
             </w:pPr>
             <w:r>
@@ -1273,35 +1258,30 @@
         </w:tc>
         <w:tc>
           <w:tcPr>
-            <w:tcW w:w="1612" w:type="dxa"/>
-          </w:tcPr>
-          <w:p>
-            <w:pPr>
+            <w:tcW w:w="1855" w:type="dxa"/>
+          </w:tcPr>
+          <w:p>
+            <w:pPr>
+              <w:jc w:val="center"/>
               <w:cnfStyle w:val="000000000000" w:firstRow="0" w:lastRow="0" w:firstColumn="0" w:lastColumn="0" w:oddVBand="0" w:evenVBand="0" w:oddHBand="0" w:evenHBand="0" w:firstRowFirstColumn="0" w:firstRowLastColumn="0" w:lastRowFirstColumn="0" w:lastRowLastColumn="0"/>
             </w:pPr>
-          </w:p>
-        </w:tc>
-        <w:tc>
-          <w:tcPr>
-            <w:tcW w:w="1396" w:type="dxa"/>
-          </w:tcPr>
-          <w:p>
-            <w:pPr>
+            <w:r>
+              <w:t>Century Gothic</w:t>
+            </w:r>
+          </w:p>
+        </w:tc>
+        <w:tc>
+          <w:tcPr>
+            <w:tcW w:w="3256" w:type="dxa"/>
+          </w:tcPr>
+          <w:p>
+            <w:pPr>
+              <w:jc w:val="center"/>
               <w:cnfStyle w:val="000000000000" w:firstRow="0" w:lastRow="0" w:firstColumn="0" w:lastColumn="0" w:oddVBand="0" w:evenVBand="0" w:oddHBand="0" w:evenHBand="0" w:firstRowFirstColumn="0" w:firstRowLastColumn="0" w:lastRowFirstColumn="0" w:lastRowLastColumn="0"/>
             </w:pPr>
             <w:r>
               <w:t>Bold</w:t>
             </w:r>
-          </w:p>
-        </w:tc>
-        <w:tc>
-          <w:tcPr>
-            <w:tcW w:w="1396" w:type="dxa"/>
-          </w:tcPr>
-          <w:p>
-            <w:pPr>
-              <w:cnfStyle w:val="000000000000" w:firstRow="0" w:lastRow="0" w:firstColumn="0" w:lastColumn="0" w:oddVBand="0" w:evenVBand="0" w:oddHBand="0" w:evenHBand="0" w:firstRowFirstColumn="0" w:firstRowLastColumn="0" w:lastRowFirstColumn="0" w:lastRowLastColumn="0"/>
-            </w:pPr>
           </w:p>
         </w:tc>
       </w:tr>
@@ -1313,7 +1293,7 @@
         <w:tc>
           <w:tcPr>
             <w:cnfStyle w:val="001000000000" w:firstRow="0" w:lastRow="0" w:firstColumn="1" w:lastColumn="0" w:oddVBand="0" w:evenVBand="0" w:oddHBand="0" w:evenHBand="0" w:firstRowFirstColumn="0" w:firstRowLastColumn="0" w:lastRowFirstColumn="0" w:lastRowLastColumn="0"/>
-            <w:tcW w:w="1854" w:type="dxa"/>
+            <w:tcW w:w="1781" w:type="dxa"/>
           </w:tcPr>
           <w:p>
             <w:r>
@@ -1323,10 +1303,11 @@
         </w:tc>
         <w:tc>
           <w:tcPr>
-            <w:tcW w:w="1592" w:type="dxa"/>
-          </w:tcPr>
-          <w:p>
-            <w:pPr>
+            <w:tcW w:w="1053" w:type="dxa"/>
+          </w:tcPr>
+          <w:p>
+            <w:pPr>
+              <w:jc w:val="center"/>
               <w:cnfStyle w:val="000000100000" w:firstRow="0" w:lastRow="0" w:firstColumn="0" w:lastColumn="0" w:oddVBand="0" w:evenVBand="0" w:oddHBand="1" w:evenHBand="0" w:firstRowFirstColumn="0" w:firstRowLastColumn="0" w:lastRowFirstColumn="0" w:lastRowLastColumn="0"/>
             </w:pPr>
             <w:r>
@@ -1336,10 +1317,11 @@
         </w:tc>
         <w:tc>
           <w:tcPr>
-            <w:tcW w:w="1618" w:type="dxa"/>
-          </w:tcPr>
-          <w:p>
-            <w:pPr>
+            <w:tcW w:w="1553" w:type="dxa"/>
+          </w:tcPr>
+          <w:p>
+            <w:pPr>
+              <w:jc w:val="center"/>
               <w:cnfStyle w:val="000000100000" w:firstRow="0" w:lastRow="0" w:firstColumn="0" w:lastColumn="0" w:oddVBand="0" w:evenVBand="0" w:oddHBand="1" w:evenHBand="0" w:firstRowFirstColumn="0" w:firstRowLastColumn="0" w:lastRowFirstColumn="0" w:lastRowLastColumn="0"/>
             </w:pPr>
             <w:r>
@@ -1349,35 +1331,30 @@
         </w:tc>
         <w:tc>
           <w:tcPr>
-            <w:tcW w:w="1612" w:type="dxa"/>
-          </w:tcPr>
-          <w:p>
-            <w:pPr>
-              <w:cnfStyle w:val="000000100000" w:firstRow="0" w:lastRow="0" w:firstColumn="0" w:lastColumn="0" w:oddVBand="0" w:evenVBand="0" w:oddHBand="1" w:evenHBand="0" w:firstRowFirstColumn="0" w:firstRowLastColumn="0" w:lastRowFirstColumn="0" w:lastRowLastColumn="0"/>
-            </w:pPr>
-          </w:p>
-        </w:tc>
-        <w:tc>
-          <w:tcPr>
-            <w:tcW w:w="1396" w:type="dxa"/>
-          </w:tcPr>
-          <w:p>
-            <w:pPr>
+            <w:tcW w:w="1855" w:type="dxa"/>
+          </w:tcPr>
+          <w:p>
+            <w:pPr>
+              <w:jc w:val="center"/>
+              <w:cnfStyle w:val="000000100000" w:firstRow="0" w:lastRow="0" w:firstColumn="0" w:lastColumn="0" w:oddVBand="0" w:evenVBand="0" w:oddHBand="1" w:evenHBand="0" w:firstRowFirstColumn="0" w:firstRowLastColumn="0" w:lastRowFirstColumn="0" w:lastRowLastColumn="0"/>
+            </w:pPr>
+            <w:r>
+              <w:t>Century Gothic</w:t>
+            </w:r>
+          </w:p>
+        </w:tc>
+        <w:tc>
+          <w:tcPr>
+            <w:tcW w:w="3256" w:type="dxa"/>
+          </w:tcPr>
+          <w:p>
+            <w:pPr>
+              <w:jc w:val="center"/>
               <w:cnfStyle w:val="000000100000" w:firstRow="0" w:lastRow="0" w:firstColumn="0" w:lastColumn="0" w:oddVBand="0" w:evenVBand="0" w:oddHBand="1" w:evenHBand="0" w:firstRowFirstColumn="0" w:firstRowLastColumn="0" w:lastRowFirstColumn="0" w:lastRowLastColumn="0"/>
             </w:pPr>
             <w:r>
               <w:t>Bold</w:t>
             </w:r>
-          </w:p>
-        </w:tc>
-        <w:tc>
-          <w:tcPr>
-            <w:tcW w:w="1396" w:type="dxa"/>
-          </w:tcPr>
-          <w:p>
-            <w:pPr>
-              <w:cnfStyle w:val="000000100000" w:firstRow="0" w:lastRow="0" w:firstColumn="0" w:lastColumn="0" w:oddVBand="0" w:evenVBand="0" w:oddHBand="1" w:evenHBand="0" w:firstRowFirstColumn="0" w:firstRowLastColumn="0" w:lastRowFirstColumn="0" w:lastRowLastColumn="0"/>
-            </w:pPr>
           </w:p>
         </w:tc>
       </w:tr>
@@ -1388,7 +1365,7 @@
         <w:tc>
           <w:tcPr>
             <w:cnfStyle w:val="001000000000" w:firstRow="0" w:lastRow="0" w:firstColumn="1" w:lastColumn="0" w:oddVBand="0" w:evenVBand="0" w:oddHBand="0" w:evenHBand="0" w:firstRowFirstColumn="0" w:firstRowLastColumn="0" w:lastRowFirstColumn="0" w:lastRowLastColumn="0"/>
-            <w:tcW w:w="1854" w:type="dxa"/>
+            <w:tcW w:w="1781" w:type="dxa"/>
           </w:tcPr>
           <w:p>
             <w:r>
@@ -1398,10 +1375,11 @@
         </w:tc>
         <w:tc>
           <w:tcPr>
-            <w:tcW w:w="1592" w:type="dxa"/>
-          </w:tcPr>
-          <w:p>
-            <w:pPr>
+            <w:tcW w:w="1053" w:type="dxa"/>
+          </w:tcPr>
+          <w:p>
+            <w:pPr>
+              <w:jc w:val="center"/>
               <w:cnfStyle w:val="000000000000" w:firstRow="0" w:lastRow="0" w:firstColumn="0" w:lastColumn="0" w:oddVBand="0" w:evenVBand="0" w:oddHBand="0" w:evenHBand="0" w:firstRowFirstColumn="0" w:firstRowLastColumn="0" w:lastRowFirstColumn="0" w:lastRowLastColumn="0"/>
             </w:pPr>
             <w:r>
@@ -1411,10 +1389,11 @@
         </w:tc>
         <w:tc>
           <w:tcPr>
-            <w:tcW w:w="1618" w:type="dxa"/>
-          </w:tcPr>
-          <w:p>
-            <w:pPr>
+            <w:tcW w:w="1553" w:type="dxa"/>
+          </w:tcPr>
+          <w:p>
+            <w:pPr>
+              <w:jc w:val="center"/>
               <w:cnfStyle w:val="000000000000" w:firstRow="0" w:lastRow="0" w:firstColumn="0" w:lastColumn="0" w:oddVBand="0" w:evenVBand="0" w:oddHBand="0" w:evenHBand="0" w:firstRowFirstColumn="0" w:firstRowLastColumn="0" w:lastRowFirstColumn="0" w:lastRowLastColumn="0"/>
             </w:pPr>
             <w:r>
@@ -1424,35 +1403,30 @@
         </w:tc>
         <w:tc>
           <w:tcPr>
-            <w:tcW w:w="1612" w:type="dxa"/>
-          </w:tcPr>
-          <w:p>
-            <w:pPr>
+            <w:tcW w:w="1855" w:type="dxa"/>
+          </w:tcPr>
+          <w:p>
+            <w:pPr>
+              <w:jc w:val="center"/>
               <w:cnfStyle w:val="000000000000" w:firstRow="0" w:lastRow="0" w:firstColumn="0" w:lastColumn="0" w:oddVBand="0" w:evenVBand="0" w:oddHBand="0" w:evenHBand="0" w:firstRowFirstColumn="0" w:firstRowLastColumn="0" w:lastRowFirstColumn="0" w:lastRowLastColumn="0"/>
             </w:pPr>
-          </w:p>
-        </w:tc>
-        <w:tc>
-          <w:tcPr>
-            <w:tcW w:w="1396" w:type="dxa"/>
-          </w:tcPr>
-          <w:p>
-            <w:pPr>
+            <w:r>
+              <w:t>Century Gothic</w:t>
+            </w:r>
+          </w:p>
+        </w:tc>
+        <w:tc>
+          <w:tcPr>
+            <w:tcW w:w="3256" w:type="dxa"/>
+          </w:tcPr>
+          <w:p>
+            <w:pPr>
+              <w:jc w:val="center"/>
               <w:cnfStyle w:val="000000000000" w:firstRow="0" w:lastRow="0" w:firstColumn="0" w:lastColumn="0" w:oddVBand="0" w:evenVBand="0" w:oddHBand="0" w:evenHBand="0" w:firstRowFirstColumn="0" w:firstRowLastColumn="0" w:lastRowFirstColumn="0" w:lastRowLastColumn="0"/>
             </w:pPr>
             <w:r>
               <w:t>Bold</w:t>
             </w:r>
-          </w:p>
-        </w:tc>
-        <w:tc>
-          <w:tcPr>
-            <w:tcW w:w="1396" w:type="dxa"/>
-          </w:tcPr>
-          <w:p>
-            <w:pPr>
-              <w:cnfStyle w:val="000000000000" w:firstRow="0" w:lastRow="0" w:firstColumn="0" w:lastColumn="0" w:oddVBand="0" w:evenVBand="0" w:oddHBand="0" w:evenHBand="0" w:firstRowFirstColumn="0" w:firstRowLastColumn="0" w:lastRowFirstColumn="0" w:lastRowLastColumn="0"/>
-            </w:pPr>
           </w:p>
         </w:tc>
       </w:tr>
@@ -1464,7 +1438,7 @@
         <w:tc>
           <w:tcPr>
             <w:cnfStyle w:val="001000000000" w:firstRow="0" w:lastRow="0" w:firstColumn="1" w:lastColumn="0" w:oddVBand="0" w:evenVBand="0" w:oddHBand="0" w:evenHBand="0" w:firstRowFirstColumn="0" w:firstRowLastColumn="0" w:lastRowFirstColumn="0" w:lastRowLastColumn="0"/>
-            <w:tcW w:w="1854" w:type="dxa"/>
+            <w:tcW w:w="1781" w:type="dxa"/>
           </w:tcPr>
           <w:p>
             <w:r>
@@ -1474,10 +1448,11 @@
         </w:tc>
         <w:tc>
           <w:tcPr>
-            <w:tcW w:w="1592" w:type="dxa"/>
-          </w:tcPr>
-          <w:p>
-            <w:pPr>
+            <w:tcW w:w="1053" w:type="dxa"/>
+          </w:tcPr>
+          <w:p>
+            <w:pPr>
+              <w:jc w:val="center"/>
               <w:cnfStyle w:val="000000100000" w:firstRow="0" w:lastRow="0" w:firstColumn="0" w:lastColumn="0" w:oddVBand="0" w:evenVBand="0" w:oddHBand="1" w:evenHBand="0" w:firstRowFirstColumn="0" w:firstRowLastColumn="0" w:lastRowFirstColumn="0" w:lastRowLastColumn="0"/>
             </w:pPr>
             <w:r>
@@ -1487,10 +1462,11 @@
         </w:tc>
         <w:tc>
           <w:tcPr>
-            <w:tcW w:w="1618" w:type="dxa"/>
-          </w:tcPr>
-          <w:p>
-            <w:pPr>
+            <w:tcW w:w="1553" w:type="dxa"/>
+          </w:tcPr>
+          <w:p>
+            <w:pPr>
+              <w:jc w:val="center"/>
               <w:cnfStyle w:val="000000100000" w:firstRow="0" w:lastRow="0" w:firstColumn="0" w:lastColumn="0" w:oddVBand="0" w:evenVBand="0" w:oddHBand="1" w:evenHBand="0" w:firstRowFirstColumn="0" w:firstRowLastColumn="0" w:lastRowFirstColumn="0" w:lastRowLastColumn="0"/>
             </w:pPr>
             <w:r>
@@ -1500,35 +1476,30 @@
         </w:tc>
         <w:tc>
           <w:tcPr>
-            <w:tcW w:w="1612" w:type="dxa"/>
-          </w:tcPr>
-          <w:p>
-            <w:pPr>
-              <w:cnfStyle w:val="000000100000" w:firstRow="0" w:lastRow="0" w:firstColumn="0" w:lastColumn="0" w:oddVBand="0" w:evenVBand="0" w:oddHBand="1" w:evenHBand="0" w:firstRowFirstColumn="0" w:firstRowLastColumn="0" w:lastRowFirstColumn="0" w:lastRowLastColumn="0"/>
-            </w:pPr>
-          </w:p>
-        </w:tc>
-        <w:tc>
-          <w:tcPr>
-            <w:tcW w:w="1396" w:type="dxa"/>
-          </w:tcPr>
-          <w:p>
-            <w:pPr>
+            <w:tcW w:w="1855" w:type="dxa"/>
+          </w:tcPr>
+          <w:p>
+            <w:pPr>
+              <w:jc w:val="center"/>
+              <w:cnfStyle w:val="000000100000" w:firstRow="0" w:lastRow="0" w:firstColumn="0" w:lastColumn="0" w:oddVBand="0" w:evenVBand="0" w:oddHBand="1" w:evenHBand="0" w:firstRowFirstColumn="0" w:firstRowLastColumn="0" w:lastRowFirstColumn="0" w:lastRowLastColumn="0"/>
+            </w:pPr>
+            <w:r>
+              <w:t>Century Gothic</w:t>
+            </w:r>
+          </w:p>
+        </w:tc>
+        <w:tc>
+          <w:tcPr>
+            <w:tcW w:w="3256" w:type="dxa"/>
+          </w:tcPr>
+          <w:p>
+            <w:pPr>
+              <w:jc w:val="center"/>
               <w:cnfStyle w:val="000000100000" w:firstRow="0" w:lastRow="0" w:firstColumn="0" w:lastColumn="0" w:oddVBand="0" w:evenVBand="0" w:oddHBand="1" w:evenHBand="0" w:firstRowFirstColumn="0" w:firstRowLastColumn="0" w:lastRowFirstColumn="0" w:lastRowLastColumn="0"/>
             </w:pPr>
             <w:r>
               <w:t>Bold</w:t>
             </w:r>
-          </w:p>
-        </w:tc>
-        <w:tc>
-          <w:tcPr>
-            <w:tcW w:w="1396" w:type="dxa"/>
-          </w:tcPr>
-          <w:p>
-            <w:pPr>
-              <w:cnfStyle w:val="000000100000" w:firstRow="0" w:lastRow="0" w:firstColumn="0" w:lastColumn="0" w:oddVBand="0" w:evenVBand="0" w:oddHBand="1" w:evenHBand="0" w:firstRowFirstColumn="0" w:firstRowLastColumn="0" w:lastRowFirstColumn="0" w:lastRowLastColumn="0"/>
-            </w:pPr>
           </w:p>
         </w:tc>
       </w:tr>
@@ -1539,7 +1510,7 @@
         <w:tc>
           <w:tcPr>
             <w:cnfStyle w:val="001000000000" w:firstRow="0" w:lastRow="0" w:firstColumn="1" w:lastColumn="0" w:oddVBand="0" w:evenVBand="0" w:oddHBand="0" w:evenHBand="0" w:firstRowFirstColumn="0" w:firstRowLastColumn="0" w:lastRowFirstColumn="0" w:lastRowLastColumn="0"/>
-            <w:tcW w:w="1854" w:type="dxa"/>
+            <w:tcW w:w="1781" w:type="dxa"/>
           </w:tcPr>
           <w:p>
             <w:r>
@@ -1549,10 +1520,11 @@
         </w:tc>
         <w:tc>
           <w:tcPr>
-            <w:tcW w:w="1592" w:type="dxa"/>
-          </w:tcPr>
-          <w:p>
-            <w:pPr>
+            <w:tcW w:w="1053" w:type="dxa"/>
+          </w:tcPr>
+          <w:p>
+            <w:pPr>
+              <w:jc w:val="center"/>
               <w:cnfStyle w:val="000000000000" w:firstRow="0" w:lastRow="0" w:firstColumn="0" w:lastColumn="0" w:oddVBand="0" w:evenVBand="0" w:oddHBand="0" w:evenHBand="0" w:firstRowFirstColumn="0" w:firstRowLastColumn="0" w:lastRowFirstColumn="0" w:lastRowLastColumn="0"/>
             </w:pPr>
             <w:r>
@@ -1562,10 +1534,11 @@
         </w:tc>
         <w:tc>
           <w:tcPr>
-            <w:tcW w:w="1618" w:type="dxa"/>
-          </w:tcPr>
-          <w:p>
-            <w:pPr>
+            <w:tcW w:w="1553" w:type="dxa"/>
+          </w:tcPr>
+          <w:p>
+            <w:pPr>
+              <w:jc w:val="center"/>
               <w:cnfStyle w:val="000000000000" w:firstRow="0" w:lastRow="0" w:firstColumn="0" w:lastColumn="0" w:oddVBand="0" w:evenVBand="0" w:oddHBand="0" w:evenHBand="0" w:firstRowFirstColumn="0" w:firstRowLastColumn="0" w:lastRowFirstColumn="0" w:lastRowLastColumn="0"/>
             </w:pPr>
             <w:r>
@@ -1575,35 +1548,30 @@
         </w:tc>
         <w:tc>
           <w:tcPr>
-            <w:tcW w:w="1612" w:type="dxa"/>
-          </w:tcPr>
-          <w:p>
-            <w:pPr>
+            <w:tcW w:w="1855" w:type="dxa"/>
+          </w:tcPr>
+          <w:p>
+            <w:pPr>
+              <w:jc w:val="center"/>
               <w:cnfStyle w:val="000000000000" w:firstRow="0" w:lastRow="0" w:firstColumn="0" w:lastColumn="0" w:oddVBand="0" w:evenVBand="0" w:oddHBand="0" w:evenHBand="0" w:firstRowFirstColumn="0" w:firstRowLastColumn="0" w:lastRowFirstColumn="0" w:lastRowLastColumn="0"/>
             </w:pPr>
-          </w:p>
-        </w:tc>
-        <w:tc>
-          <w:tcPr>
-            <w:tcW w:w="1396" w:type="dxa"/>
-          </w:tcPr>
-          <w:p>
-            <w:pPr>
+            <w:r>
+              <w:t>Century Gothic</w:t>
+            </w:r>
+          </w:p>
+        </w:tc>
+        <w:tc>
+          <w:tcPr>
+            <w:tcW w:w="3256" w:type="dxa"/>
+          </w:tcPr>
+          <w:p>
+            <w:pPr>
+              <w:jc w:val="center"/>
               <w:cnfStyle w:val="000000000000" w:firstRow="0" w:lastRow="0" w:firstColumn="0" w:lastColumn="0" w:oddVBand="0" w:evenVBand="0" w:oddHBand="0" w:evenHBand="0" w:firstRowFirstColumn="0" w:firstRowLastColumn="0" w:lastRowFirstColumn="0" w:lastRowLastColumn="0"/>
             </w:pPr>
             <w:r>
               <w:t>Bold</w:t>
             </w:r>
-          </w:p>
-        </w:tc>
-        <w:tc>
-          <w:tcPr>
-            <w:tcW w:w="1396" w:type="dxa"/>
-          </w:tcPr>
-          <w:p>
-            <w:pPr>
-              <w:cnfStyle w:val="000000000000" w:firstRow="0" w:lastRow="0" w:firstColumn="0" w:lastColumn="0" w:oddVBand="0" w:evenVBand="0" w:oddHBand="0" w:evenHBand="0" w:firstRowFirstColumn="0" w:firstRowLastColumn="0" w:lastRowFirstColumn="0" w:lastRowLastColumn="0"/>
-            </w:pPr>
           </w:p>
         </w:tc>
       </w:tr>
@@ -1615,7 +1583,7 @@
         <w:tc>
           <w:tcPr>
             <w:cnfStyle w:val="001000000000" w:firstRow="0" w:lastRow="0" w:firstColumn="1" w:lastColumn="0" w:oddVBand="0" w:evenVBand="0" w:oddHBand="0" w:evenHBand="0" w:firstRowFirstColumn="0" w:firstRowLastColumn="0" w:lastRowFirstColumn="0" w:lastRowLastColumn="0"/>
-            <w:tcW w:w="1854" w:type="dxa"/>
+            <w:tcW w:w="1781" w:type="dxa"/>
           </w:tcPr>
           <w:p>
             <w:r>
@@ -1625,10 +1593,11 @@
         </w:tc>
         <w:tc>
           <w:tcPr>
-            <w:tcW w:w="1592" w:type="dxa"/>
-          </w:tcPr>
-          <w:p>
-            <w:pPr>
+            <w:tcW w:w="1053" w:type="dxa"/>
+          </w:tcPr>
+          <w:p>
+            <w:pPr>
+              <w:jc w:val="center"/>
               <w:cnfStyle w:val="000000100000" w:firstRow="0" w:lastRow="0" w:firstColumn="0" w:lastColumn="0" w:oddVBand="0" w:evenVBand="0" w:oddHBand="1" w:evenHBand="0" w:firstRowFirstColumn="0" w:firstRowLastColumn="0" w:lastRowFirstColumn="0" w:lastRowLastColumn="0"/>
             </w:pPr>
             <w:r>
@@ -1638,10 +1607,11 @@
         </w:tc>
         <w:tc>
           <w:tcPr>
-            <w:tcW w:w="1618" w:type="dxa"/>
-          </w:tcPr>
-          <w:p>
-            <w:pPr>
+            <w:tcW w:w="1553" w:type="dxa"/>
+          </w:tcPr>
+          <w:p>
+            <w:pPr>
+              <w:jc w:val="center"/>
               <w:cnfStyle w:val="000000100000" w:firstRow="0" w:lastRow="0" w:firstColumn="0" w:lastColumn="0" w:oddVBand="0" w:evenVBand="0" w:oddHBand="1" w:evenHBand="0" w:firstRowFirstColumn="0" w:firstRowLastColumn="0" w:lastRowFirstColumn="0" w:lastRowLastColumn="0"/>
             </w:pPr>
             <w:r>
@@ -1651,35 +1621,30 @@
         </w:tc>
         <w:tc>
           <w:tcPr>
-            <w:tcW w:w="1612" w:type="dxa"/>
-          </w:tcPr>
-          <w:p>
-            <w:pPr>
-              <w:cnfStyle w:val="000000100000" w:firstRow="0" w:lastRow="0" w:firstColumn="0" w:lastColumn="0" w:oddVBand="0" w:evenVBand="0" w:oddHBand="1" w:evenHBand="0" w:firstRowFirstColumn="0" w:firstRowLastColumn="0" w:lastRowFirstColumn="0" w:lastRowLastColumn="0"/>
-            </w:pPr>
-          </w:p>
-        </w:tc>
-        <w:tc>
-          <w:tcPr>
-            <w:tcW w:w="1396" w:type="dxa"/>
-          </w:tcPr>
-          <w:p>
-            <w:pPr>
+            <w:tcW w:w="1855" w:type="dxa"/>
+          </w:tcPr>
+          <w:p>
+            <w:pPr>
+              <w:jc w:val="center"/>
+              <w:cnfStyle w:val="000000100000" w:firstRow="0" w:lastRow="0" w:firstColumn="0" w:lastColumn="0" w:oddVBand="0" w:evenVBand="0" w:oddHBand="1" w:evenHBand="0" w:firstRowFirstColumn="0" w:firstRowLastColumn="0" w:lastRowFirstColumn="0" w:lastRowLastColumn="0"/>
+            </w:pPr>
+            <w:r>
+              <w:t>Bodoni MT</w:t>
+            </w:r>
+          </w:p>
+        </w:tc>
+        <w:tc>
+          <w:tcPr>
+            <w:tcW w:w="3256" w:type="dxa"/>
+          </w:tcPr>
+          <w:p>
+            <w:pPr>
+              <w:jc w:val="center"/>
               <w:cnfStyle w:val="000000100000" w:firstRow="0" w:lastRow="0" w:firstColumn="0" w:lastColumn="0" w:oddVBand="0" w:evenVBand="0" w:oddHBand="1" w:evenHBand="0" w:firstRowFirstColumn="0" w:firstRowLastColumn="0" w:lastRowFirstColumn="0" w:lastRowLastColumn="0"/>
             </w:pPr>
             <w:r>
               <w:t>Regular</w:t>
             </w:r>
-          </w:p>
-        </w:tc>
-        <w:tc>
-          <w:tcPr>
-            <w:tcW w:w="1396" w:type="dxa"/>
-          </w:tcPr>
-          <w:p>
-            <w:pPr>
-              <w:cnfStyle w:val="000000100000" w:firstRow="0" w:lastRow="0" w:firstColumn="0" w:lastColumn="0" w:oddVBand="0" w:evenVBand="0" w:oddHBand="1" w:evenHBand="0" w:firstRowFirstColumn="0" w:firstRowLastColumn="0" w:lastRowFirstColumn="0" w:lastRowLastColumn="0"/>
-            </w:pPr>
           </w:p>
         </w:tc>
       </w:tr>
@@ -1690,7 +1655,7 @@
         <w:tc>
           <w:tcPr>
             <w:cnfStyle w:val="001000000000" w:firstRow="0" w:lastRow="0" w:firstColumn="1" w:lastColumn="0" w:oddVBand="0" w:evenVBand="0" w:oddHBand="0" w:evenHBand="0" w:firstRowFirstColumn="0" w:firstRowLastColumn="0" w:lastRowFirstColumn="0" w:lastRowLastColumn="0"/>
-            <w:tcW w:w="1854" w:type="dxa"/>
+            <w:tcW w:w="1781" w:type="dxa"/>
           </w:tcPr>
           <w:p>
             <w:r>
@@ -1700,10 +1665,11 @@
         </w:tc>
         <w:tc>
           <w:tcPr>
-            <w:tcW w:w="1592" w:type="dxa"/>
-          </w:tcPr>
-          <w:p>
-            <w:pPr>
+            <w:tcW w:w="1053" w:type="dxa"/>
+          </w:tcPr>
+          <w:p>
+            <w:pPr>
+              <w:jc w:val="center"/>
               <w:cnfStyle w:val="000000000000" w:firstRow="0" w:lastRow="0" w:firstColumn="0" w:lastColumn="0" w:oddVBand="0" w:evenVBand="0" w:oddHBand="0" w:evenHBand="0" w:firstRowFirstColumn="0" w:firstRowLastColumn="0" w:lastRowFirstColumn="0" w:lastRowLastColumn="0"/>
             </w:pPr>
             <w:r>
@@ -1713,10 +1679,11 @@
         </w:tc>
         <w:tc>
           <w:tcPr>
-            <w:tcW w:w="1618" w:type="dxa"/>
-          </w:tcPr>
-          <w:p>
-            <w:pPr>
+            <w:tcW w:w="1553" w:type="dxa"/>
+          </w:tcPr>
+          <w:p>
+            <w:pPr>
+              <w:jc w:val="center"/>
               <w:cnfStyle w:val="000000000000" w:firstRow="0" w:lastRow="0" w:firstColumn="0" w:lastColumn="0" w:oddVBand="0" w:evenVBand="0" w:oddHBand="0" w:evenHBand="0" w:firstRowFirstColumn="0" w:firstRowLastColumn="0" w:lastRowFirstColumn="0" w:lastRowLastColumn="0"/>
             </w:pPr>
             <w:r>
@@ -1726,35 +1693,30 @@
         </w:tc>
         <w:tc>
           <w:tcPr>
-            <w:tcW w:w="1612" w:type="dxa"/>
-          </w:tcPr>
-          <w:p>
-            <w:pPr>
+            <w:tcW w:w="1855" w:type="dxa"/>
+          </w:tcPr>
+          <w:p>
+            <w:pPr>
+              <w:jc w:val="center"/>
               <w:cnfStyle w:val="000000000000" w:firstRow="0" w:lastRow="0" w:firstColumn="0" w:lastColumn="0" w:oddVBand="0" w:evenVBand="0" w:oddHBand="0" w:evenHBand="0" w:firstRowFirstColumn="0" w:firstRowLastColumn="0" w:lastRowFirstColumn="0" w:lastRowLastColumn="0"/>
             </w:pPr>
-          </w:p>
-        </w:tc>
-        <w:tc>
-          <w:tcPr>
-            <w:tcW w:w="1396" w:type="dxa"/>
-          </w:tcPr>
-          <w:p>
-            <w:pPr>
+            <w:r>
+              <w:t>Century Gothic</w:t>
+            </w:r>
+          </w:p>
+        </w:tc>
+        <w:tc>
+          <w:tcPr>
+            <w:tcW w:w="3256" w:type="dxa"/>
+          </w:tcPr>
+          <w:p>
+            <w:pPr>
+              <w:jc w:val="center"/>
               <w:cnfStyle w:val="000000000000" w:firstRow="0" w:lastRow="0" w:firstColumn="0" w:lastColumn="0" w:oddVBand="0" w:evenVBand="0" w:oddHBand="0" w:evenHBand="0" w:firstRowFirstColumn="0" w:firstRowLastColumn="0" w:lastRowFirstColumn="0" w:lastRowLastColumn="0"/>
             </w:pPr>
             <w:r>
               <w:t>Regular</w:t>
             </w:r>
-          </w:p>
-        </w:tc>
-        <w:tc>
-          <w:tcPr>
-            <w:tcW w:w="1396" w:type="dxa"/>
-          </w:tcPr>
-          <w:p>
-            <w:pPr>
-              <w:cnfStyle w:val="000000000000" w:firstRow="0" w:lastRow="0" w:firstColumn="0" w:lastColumn="0" w:oddVBand="0" w:evenVBand="0" w:oddHBand="0" w:evenHBand="0" w:firstRowFirstColumn="0" w:firstRowLastColumn="0" w:lastRowFirstColumn="0" w:lastRowLastColumn="0"/>
-            </w:pPr>
           </w:p>
         </w:tc>
       </w:tr>
@@ -1766,7 +1728,7 @@
         <w:tc>
           <w:tcPr>
             <w:cnfStyle w:val="001000000000" w:firstRow="0" w:lastRow="0" w:firstColumn="1" w:lastColumn="0" w:oddVBand="0" w:evenVBand="0" w:oddHBand="0" w:evenHBand="0" w:firstRowFirstColumn="0" w:firstRowLastColumn="0" w:lastRowFirstColumn="0" w:lastRowLastColumn="0"/>
-            <w:tcW w:w="1854" w:type="dxa"/>
+            <w:tcW w:w="1781" w:type="dxa"/>
           </w:tcPr>
           <w:p>
             <w:r>
@@ -1776,10 +1738,11 @@
         </w:tc>
         <w:tc>
           <w:tcPr>
-            <w:tcW w:w="1592" w:type="dxa"/>
-          </w:tcPr>
-          <w:p>
-            <w:pPr>
+            <w:tcW w:w="1053" w:type="dxa"/>
+          </w:tcPr>
+          <w:p>
+            <w:pPr>
+              <w:jc w:val="center"/>
               <w:cnfStyle w:val="000000100000" w:firstRow="0" w:lastRow="0" w:firstColumn="0" w:lastColumn="0" w:oddVBand="0" w:evenVBand="0" w:oddHBand="1" w:evenHBand="0" w:firstRowFirstColumn="0" w:firstRowLastColumn="0" w:lastRowFirstColumn="0" w:lastRowLastColumn="0"/>
             </w:pPr>
             <w:r>
@@ -1789,10 +1752,11 @@
         </w:tc>
         <w:tc>
           <w:tcPr>
-            <w:tcW w:w="1618" w:type="dxa"/>
-          </w:tcPr>
-          <w:p>
-            <w:pPr>
+            <w:tcW w:w="1553" w:type="dxa"/>
+          </w:tcPr>
+          <w:p>
+            <w:pPr>
+              <w:jc w:val="center"/>
               <w:cnfStyle w:val="000000100000" w:firstRow="0" w:lastRow="0" w:firstColumn="0" w:lastColumn="0" w:oddVBand="0" w:evenVBand="0" w:oddHBand="1" w:evenHBand="0" w:firstRowFirstColumn="0" w:firstRowLastColumn="0" w:lastRowFirstColumn="0" w:lastRowLastColumn="0"/>
             </w:pPr>
             <w:r>
@@ -1802,35 +1766,30 @@
         </w:tc>
         <w:tc>
           <w:tcPr>
-            <w:tcW w:w="1612" w:type="dxa"/>
-          </w:tcPr>
-          <w:p>
-            <w:pPr>
-              <w:cnfStyle w:val="000000100000" w:firstRow="0" w:lastRow="0" w:firstColumn="0" w:lastColumn="0" w:oddVBand="0" w:evenVBand="0" w:oddHBand="1" w:evenHBand="0" w:firstRowFirstColumn="0" w:firstRowLastColumn="0" w:lastRowFirstColumn="0" w:lastRowLastColumn="0"/>
-            </w:pPr>
-          </w:p>
-        </w:tc>
-        <w:tc>
-          <w:tcPr>
-            <w:tcW w:w="1396" w:type="dxa"/>
-          </w:tcPr>
-          <w:p>
-            <w:pPr>
+            <w:tcW w:w="1855" w:type="dxa"/>
+          </w:tcPr>
+          <w:p>
+            <w:pPr>
+              <w:jc w:val="center"/>
+              <w:cnfStyle w:val="000000100000" w:firstRow="0" w:lastRow="0" w:firstColumn="0" w:lastColumn="0" w:oddVBand="0" w:evenVBand="0" w:oddHBand="1" w:evenHBand="0" w:firstRowFirstColumn="0" w:firstRowLastColumn="0" w:lastRowFirstColumn="0" w:lastRowLastColumn="0"/>
+            </w:pPr>
+            <w:r>
+              <w:t>Bodoni MT</w:t>
+            </w:r>
+          </w:p>
+        </w:tc>
+        <w:tc>
+          <w:tcPr>
+            <w:tcW w:w="3256" w:type="dxa"/>
+          </w:tcPr>
+          <w:p>
+            <w:pPr>
+              <w:jc w:val="center"/>
               <w:cnfStyle w:val="000000100000" w:firstRow="0" w:lastRow="0" w:firstColumn="0" w:lastColumn="0" w:oddVBand="0" w:evenVBand="0" w:oddHBand="1" w:evenHBand="0" w:firstRowFirstColumn="0" w:firstRowLastColumn="0" w:lastRowFirstColumn="0" w:lastRowLastColumn="0"/>
             </w:pPr>
             <w:r>
               <w:t>Italic</w:t>
             </w:r>
-          </w:p>
-        </w:tc>
-        <w:tc>
-          <w:tcPr>
-            <w:tcW w:w="1396" w:type="dxa"/>
-          </w:tcPr>
-          <w:p>
-            <w:pPr>
-              <w:cnfStyle w:val="000000100000" w:firstRow="0" w:lastRow="0" w:firstColumn="0" w:lastColumn="0" w:oddVBand="0" w:evenVBand="0" w:oddHBand="1" w:evenHBand="0" w:firstRowFirstColumn="0" w:firstRowLastColumn="0" w:lastRowFirstColumn="0" w:lastRowLastColumn="0"/>
-            </w:pPr>
           </w:p>
         </w:tc>
       </w:tr>
@@ -3702,7 +3661,7 @@
 </file>
 
 <file path=customXml/itemProps1.xml><?xml version="1.0" encoding="utf-8"?>
-<ds:datastoreItem xmlns:ds="http://schemas.openxmlformats.org/officeDocument/2006/customXml" ds:itemID="{E28CB713-28A5-43A7-8EA6-0DEF88F4AAC7}">
+<ds:datastoreItem xmlns:ds="http://schemas.openxmlformats.org/officeDocument/2006/customXml" ds:itemID="{5FF4C504-8C97-4F0A-85A7-822E6E98FCAE}">
   <ds:schemaRefs>
     <ds:schemaRef ds:uri="http://schemas.openxmlformats.org/officeDocument/2006/bibliography"/>
   </ds:schemaRefs>

</xml_diff>